<commit_message>
total-sale.php page is developed.
</commit_message>
<xml_diff>
--- a/TermProjectCSE216.docx
+++ b/TermProjectCSE216.docx
@@ -1,6 +1,6 @@
 
 <file path=word/document.xml><?xml version="1.0" encoding="utf-8"?>
-<w:document xmlns:wpc="http://schemas.microsoft.com/office/word/2010/wordprocessingCanvas" xmlns:cx="http://schemas.microsoft.com/office/drawing/2014/chartex" xmlns:cx1="http://schemas.microsoft.com/office/drawing/2015/9/8/chartex" xmlns:cx2="http://schemas.microsoft.com/office/drawing/2015/10/21/chartex" xmlns:cx3="http://schemas.microsoft.com/office/drawing/2016/5/9/chartex" xmlns:cx4="http://schemas.microsoft.com/office/drawing/2016/5/10/chartex" xmlns:cx5="http://schemas.microsoft.com/office/drawing/2016/5/11/chartex" xmlns:cx6="http://schemas.microsoft.com/office/drawing/2016/5/12/chartex" xmlns:cx7="http://schemas.microsoft.com/office/drawing/2016/5/13/chartex" xmlns:cx8="http://schemas.microsoft.com/office/drawing/2016/5/14/chartex" xmlns:mc="http://schemas.openxmlformats.org/markup-compatibility/2006" xmlns:aink="http://schemas.microsoft.com/office/drawing/2016/ink" xmlns:am3d="http://schemas.microsoft.com/office/drawing/2017/model3d" xmlns:o="urn:schemas-microsoft-com:office:office" xmlns:r="http://schemas.openxmlformats.org/officeDocument/2006/relationships" xmlns:m="http://schemas.openxmlformats.org/officeDocument/2006/math" xmlns:v="urn:schemas-microsoft-com:vml" xmlns:wp14="http://schemas.microsoft.com/office/word/2010/wordprocessingDrawing" xmlns:wp="http://schemas.openxmlformats.org/drawingml/2006/wordprocessingDrawing" xmlns:w10="urn:schemas-microsoft-com:office:word" xmlns:w="http://schemas.openxmlformats.org/wordprocessingml/2006/main" xmlns:w14="http://schemas.microsoft.com/office/word/2010/wordml" xmlns:w15="http://schemas.microsoft.com/office/word/2012/wordml" xmlns:w16cid="http://schemas.microsoft.com/office/word/2016/wordml/cid" xmlns:w16se="http://schemas.microsoft.com/office/word/2015/wordml/symex" xmlns:wpg="http://schemas.microsoft.com/office/word/2010/wordprocessingGroup" xmlns:wpi="http://schemas.microsoft.com/office/word/2010/wordprocessingInk" xmlns:wne="http://schemas.microsoft.com/office/word/2006/wordml" xmlns:wps="http://schemas.microsoft.com/office/word/2010/wordprocessingShape" mc:Ignorable="w14 w15 w16se w16cid wp14">
+<w:document xmlns:wpc="http://schemas.microsoft.com/office/word/2010/wordprocessingCanvas" xmlns:cx="http://schemas.microsoft.com/office/drawing/2014/chartex" xmlns:cx1="http://schemas.microsoft.com/office/drawing/2015/9/8/chartex" xmlns:cx2="http://schemas.microsoft.com/office/drawing/2015/10/21/chartex" xmlns:cx3="http://schemas.microsoft.com/office/drawing/2016/5/9/chartex" xmlns:cx4="http://schemas.microsoft.com/office/drawing/2016/5/10/chartex" xmlns:cx5="http://schemas.microsoft.com/office/drawing/2016/5/11/chartex" xmlns:cx6="http://schemas.microsoft.com/office/drawing/2016/5/12/chartex" xmlns:cx7="http://schemas.microsoft.com/office/drawing/2016/5/13/chartex" xmlns:cx8="http://schemas.microsoft.com/office/drawing/2016/5/14/chartex" xmlns:mc="http://schemas.openxmlformats.org/markup-compatibility/2006" xmlns:aink="http://schemas.microsoft.com/office/drawing/2016/ink" xmlns:am3d="http://schemas.microsoft.com/office/drawing/2017/model3d" xmlns:o="urn:schemas-microsoft-com:office:office" xmlns:oel="http://schemas.microsoft.com/office/2019/extlst" xmlns:r="http://schemas.openxmlformats.org/officeDocument/2006/relationships" xmlns:m="http://schemas.openxmlformats.org/officeDocument/2006/math" xmlns:v="urn:schemas-microsoft-com:vml" xmlns:wp14="http://schemas.microsoft.com/office/word/2010/wordprocessingDrawing" xmlns:wp="http://schemas.openxmlformats.org/drawingml/2006/wordprocessingDrawing" xmlns:w10="urn:schemas-microsoft-com:office:word" xmlns:w="http://schemas.openxmlformats.org/wordprocessingml/2006/main" xmlns:w14="http://schemas.microsoft.com/office/word/2010/wordml" xmlns:w15="http://schemas.microsoft.com/office/word/2012/wordml" xmlns:w16cex="http://schemas.microsoft.com/office/word/2018/wordml/cex" xmlns:w16cid="http://schemas.microsoft.com/office/word/2016/wordml/cid" xmlns:w16="http://schemas.microsoft.com/office/word/2018/wordml" xmlns:w16du="http://schemas.microsoft.com/office/word/2023/wordml/word16du" xmlns:w16sdtdh="http://schemas.microsoft.com/office/word/2020/wordml/sdtdatahash" xmlns:w16se="http://schemas.microsoft.com/office/word/2015/wordml/symex" xmlns:wpg="http://schemas.microsoft.com/office/word/2010/wordprocessingGroup" xmlns:wpi="http://schemas.microsoft.com/office/word/2010/wordprocessingInk" xmlns:wne="http://schemas.microsoft.com/office/word/2006/wordml" xmlns:wps="http://schemas.microsoft.com/office/word/2010/wordprocessingShape" mc:Ignorable="w14 w15 w16se w16cid w16 w16cex w16sdtdh wp14">
   <w:body>
     <w:p>
       <w:pPr>
@@ -127,8 +127,6 @@
         </w:rPr>
         <w:t>9</w:t>
       </w:r>
-      <w:bookmarkStart w:id="0" w:name="_GoBack"/>
-      <w:bookmarkEnd w:id="0"/>
     </w:p>
     <w:p>
       <w:r>
@@ -1806,6 +1804,7 @@
     <w:p/>
     <w:p>
       <w:r>
+        <w:lastRenderedPageBreak/>
         <w:t>Beverage:</w:t>
       </w:r>
     </w:p>
@@ -3228,31 +3227,61 @@
     <w:p/>
     <w:p>
       <w:r>
+        <w:rPr>
+          <w:highlight w:val="green"/>
+        </w:rPr>
         <w:t xml:space="preserve">After selecting the required information, you should send them to </w:t>
       </w:r>
       <w:r>
+        <w:rPr>
+          <w:highlight w:val="green"/>
+        </w:rPr>
         <w:t>another page as (customer.php)</w:t>
       </w:r>
       <w:r>
+        <w:rPr>
+          <w:highlight w:val="green"/>
+        </w:rPr>
         <w:t xml:space="preserve"> </w:t>
       </w:r>
       <w:r>
+        <w:rPr>
+          <w:highlight w:val="green"/>
+        </w:rPr>
         <w:t>for calculating the total price.</w:t>
       </w:r>
       <w:r>
+        <w:rPr>
+          <w:highlight w:val="green"/>
+        </w:rPr>
         <w:t xml:space="preserve"> </w:t>
       </w:r>
       <w:r>
+        <w:rPr>
+          <w:highlight w:val="green"/>
+        </w:rPr>
         <w:t xml:space="preserve"> In customer.php, you should print the region of customer, ordered information, total price and the esimated time for delivery.   </w:t>
       </w:r>
       <w:r>
+        <w:rPr>
+          <w:highlight w:val="green"/>
+        </w:rPr>
         <w:t xml:space="preserve">If total price is equall to 50 TL, there is a 10% discount of total price for the customer, if the total price is between 51 to 70 TL, the 15% discount and more than 70 TL the discount is 20%. </w:t>
       </w:r>
       <w:r>
+        <w:rPr>
+          <w:highlight w:val="green"/>
+        </w:rPr>
         <w:t>Total price and discount along with coustomer id should beinserted into the database</w:t>
       </w:r>
       <w:r>
-        <w:t xml:space="preserve">. </w:t>
+        <w:rPr>
+          <w:highlight w:val="green"/>
+        </w:rPr>
+        <w:t>.</w:t>
+      </w:r>
+      <w:r>
+        <w:t xml:space="preserve"> </w:t>
       </w:r>
       <w:r>
         <w:t xml:space="preserve"> All the form inputs should be checked for validity before sending the information to the server.</w:t>
@@ -3770,7 +3799,13 @@
     </w:p>
     <w:p>
       <w:r>
-        <w:t>The adminstrator has the right to delete any user from the database. Insert all types of food and drink into the database, manage the prices, see the number of available customers.</w:t>
+        <w:rPr>
+          <w:highlight w:val="green"/>
+        </w:rPr>
+        <w:t>The adminstrator has the right to delete any user from the database. Insert all types of food and drink into the database, manage the prices,</w:t>
+      </w:r>
+      <w:r>
+        <w:t xml:space="preserve"> see the number of available customers.</w:t>
       </w:r>
       <w:r>
         <w:pict w14:anchorId="5DE952FE">
@@ -3880,12 +3915,21 @@
         </w:tabs>
       </w:pPr>
       <w:r>
+        <w:rPr>
+          <w:highlight w:val="green"/>
+        </w:rPr>
         <w:t xml:space="preserve">The adminstrator after loging into the system should be able to calculate the total sale, gross profit (35% of total sale) and net income (20% of total sale) for every week </w:t>
       </w:r>
       <w:r>
+        <w:rPr>
+          <w:highlight w:val="green"/>
+        </w:rPr>
         <w:t>and then insert them into the Profit</w:t>
       </w:r>
       <w:r>
+        <w:rPr>
+          <w:highlight w:val="green"/>
+        </w:rPr>
         <w:t xml:space="preserve"> table.</w:t>
       </w:r>
     </w:p>
@@ -4231,6 +4275,7 @@
         </w:tabs>
       </w:pPr>
       <w:r>
+        <w:lastRenderedPageBreak/>
         <w:t>You should consider a page to delete all information related to a specific customer that its id is entred from the keyboard.</w:t>
       </w:r>
       <w:r>
@@ -4248,7 +4293,7 @@
 </file>
 
 <file path=word/numbering.xml><?xml version="1.0" encoding="utf-8"?>
-<w:numbering xmlns:wpc="http://schemas.microsoft.com/office/word/2010/wordprocessingCanvas" xmlns:cx="http://schemas.microsoft.com/office/drawing/2014/chartex" xmlns:cx1="http://schemas.microsoft.com/office/drawing/2015/9/8/chartex" xmlns:cx2="http://schemas.microsoft.com/office/drawing/2015/10/21/chartex" xmlns:cx3="http://schemas.microsoft.com/office/drawing/2016/5/9/chartex" xmlns:cx4="http://schemas.microsoft.com/office/drawing/2016/5/10/chartex" xmlns:cx5="http://schemas.microsoft.com/office/drawing/2016/5/11/chartex" xmlns:cx6="http://schemas.microsoft.com/office/drawing/2016/5/12/chartex" xmlns:cx7="http://schemas.microsoft.com/office/drawing/2016/5/13/chartex" xmlns:cx8="http://schemas.microsoft.com/office/drawing/2016/5/14/chartex" xmlns:mc="http://schemas.openxmlformats.org/markup-compatibility/2006" xmlns:aink="http://schemas.microsoft.com/office/drawing/2016/ink" xmlns:am3d="http://schemas.microsoft.com/office/drawing/2017/model3d" xmlns:o="urn:schemas-microsoft-com:office:office" xmlns:r="http://schemas.openxmlformats.org/officeDocument/2006/relationships" xmlns:m="http://schemas.openxmlformats.org/officeDocument/2006/math" xmlns:v="urn:schemas-microsoft-com:vml" xmlns:wp14="http://schemas.microsoft.com/office/word/2010/wordprocessingDrawing" xmlns:wp="http://schemas.openxmlformats.org/drawingml/2006/wordprocessingDrawing" xmlns:w10="urn:schemas-microsoft-com:office:word" xmlns:w="http://schemas.openxmlformats.org/wordprocessingml/2006/main" xmlns:w14="http://schemas.microsoft.com/office/word/2010/wordml" xmlns:w15="http://schemas.microsoft.com/office/word/2012/wordml" xmlns:w16cid="http://schemas.microsoft.com/office/word/2016/wordml/cid" xmlns:w16se="http://schemas.microsoft.com/office/word/2015/wordml/symex" xmlns:wpg="http://schemas.microsoft.com/office/word/2010/wordprocessingGroup" xmlns:wpi="http://schemas.microsoft.com/office/word/2010/wordprocessingInk" xmlns:wne="http://schemas.microsoft.com/office/word/2006/wordml" xmlns:wps="http://schemas.microsoft.com/office/word/2010/wordprocessingShape" mc:Ignorable="w14 w15 w16se w16cid wp14">
+<w:numbering xmlns:wpc="http://schemas.microsoft.com/office/word/2010/wordprocessingCanvas" xmlns:cx="http://schemas.microsoft.com/office/drawing/2014/chartex" xmlns:cx1="http://schemas.microsoft.com/office/drawing/2015/9/8/chartex" xmlns:cx2="http://schemas.microsoft.com/office/drawing/2015/10/21/chartex" xmlns:cx3="http://schemas.microsoft.com/office/drawing/2016/5/9/chartex" xmlns:cx4="http://schemas.microsoft.com/office/drawing/2016/5/10/chartex" xmlns:cx5="http://schemas.microsoft.com/office/drawing/2016/5/11/chartex" xmlns:cx6="http://schemas.microsoft.com/office/drawing/2016/5/12/chartex" xmlns:cx7="http://schemas.microsoft.com/office/drawing/2016/5/13/chartex" xmlns:cx8="http://schemas.microsoft.com/office/drawing/2016/5/14/chartex" xmlns:mc="http://schemas.openxmlformats.org/markup-compatibility/2006" xmlns:aink="http://schemas.microsoft.com/office/drawing/2016/ink" xmlns:am3d="http://schemas.microsoft.com/office/drawing/2017/model3d" xmlns:o="urn:schemas-microsoft-com:office:office" xmlns:oel="http://schemas.microsoft.com/office/2019/extlst" xmlns:r="http://schemas.openxmlformats.org/officeDocument/2006/relationships" xmlns:m="http://schemas.openxmlformats.org/officeDocument/2006/math" xmlns:v="urn:schemas-microsoft-com:vml" xmlns:wp14="http://schemas.microsoft.com/office/word/2010/wordprocessingDrawing" xmlns:wp="http://schemas.openxmlformats.org/drawingml/2006/wordprocessingDrawing" xmlns:w10="urn:schemas-microsoft-com:office:word" xmlns:w="http://schemas.openxmlformats.org/wordprocessingml/2006/main" xmlns:w14="http://schemas.microsoft.com/office/word/2010/wordml" xmlns:w15="http://schemas.microsoft.com/office/word/2012/wordml" xmlns:w16cex="http://schemas.microsoft.com/office/word/2018/wordml/cex" xmlns:w16cid="http://schemas.microsoft.com/office/word/2016/wordml/cid" xmlns:w16="http://schemas.microsoft.com/office/word/2018/wordml" xmlns:w16du="http://schemas.microsoft.com/office/word/2023/wordml/word16du" xmlns:w16sdtdh="http://schemas.microsoft.com/office/word/2020/wordml/sdtdatahash" xmlns:w16se="http://schemas.microsoft.com/office/word/2015/wordml/symex" xmlns:wpg="http://schemas.microsoft.com/office/word/2010/wordprocessingGroup" xmlns:wpi="http://schemas.microsoft.com/office/word/2010/wordprocessingInk" xmlns:wne="http://schemas.microsoft.com/office/word/2006/wordml" xmlns:wps="http://schemas.microsoft.com/office/word/2010/wordprocessingShape" mc:Ignorable="w14 w15 w16se w16cid w16 w16cex w16sdtdh wp14">
   <w:abstractNum w:abstractNumId="0" w15:restartNumberingAfterBreak="0">
     <w:nsid w:val="392C108E"/>
     <w:multiLevelType w:val="hybridMultilevel"/>
@@ -4362,14 +4407,14 @@
       </w:rPr>
     </w:lvl>
   </w:abstractNum>
-  <w:num w:numId="1">
+  <w:num w:numId="1" w16cid:durableId="1951668726">
     <w:abstractNumId w:val="0"/>
   </w:num>
 </w:numbering>
 </file>
 
 <file path=word/styles.xml><?xml version="1.0" encoding="utf-8"?>
-<w:styles xmlns:mc="http://schemas.openxmlformats.org/markup-compatibility/2006" xmlns:r="http://schemas.openxmlformats.org/officeDocument/2006/relationships" xmlns:w="http://schemas.openxmlformats.org/wordprocessingml/2006/main" xmlns:w14="http://schemas.microsoft.com/office/word/2010/wordml" xmlns:w15="http://schemas.microsoft.com/office/word/2012/wordml" xmlns:w16cid="http://schemas.microsoft.com/office/word/2016/wordml/cid" xmlns:w16se="http://schemas.microsoft.com/office/word/2015/wordml/symex" mc:Ignorable="w14 w15 w16se w16cid">
+<w:styles xmlns:mc="http://schemas.openxmlformats.org/markup-compatibility/2006" xmlns:r="http://schemas.openxmlformats.org/officeDocument/2006/relationships" xmlns:w="http://schemas.openxmlformats.org/wordprocessingml/2006/main" xmlns:w14="http://schemas.microsoft.com/office/word/2010/wordml" xmlns:w15="http://schemas.microsoft.com/office/word/2012/wordml" xmlns:w16cex="http://schemas.microsoft.com/office/word/2018/wordml/cex" xmlns:w16cid="http://schemas.microsoft.com/office/word/2016/wordml/cid" xmlns:w16="http://schemas.microsoft.com/office/word/2018/wordml" xmlns:w16sdtdh="http://schemas.microsoft.com/office/word/2020/wordml/sdtdatahash" xmlns:w16se="http://schemas.microsoft.com/office/word/2015/wordml/symex" mc:Ignorable="w14 w15 w16se w16cid w16 w16cex w16sdtdh">
   <w:docDefaults>
     <w:rPrDefault>
       <w:rPr>
@@ -4540,7 +4585,7 @@
     <w:lsdException w:name="Table Web 2" w:semiHidden="1" w:unhideWhenUsed="1"/>
     <w:lsdException w:name="Table Web 3" w:semiHidden="1" w:unhideWhenUsed="1"/>
     <w:lsdException w:name="Balloon Text" w:semiHidden="1" w:unhideWhenUsed="1"/>
-    <w:lsdException w:name="Table Grid" w:semiHidden="1" w:uiPriority="59" w:unhideWhenUsed="1"/>
+    <w:lsdException w:name="Table Grid" w:uiPriority="59"/>
     <w:lsdException w:name="Table Theme" w:semiHidden="1" w:unhideWhenUsed="1"/>
     <w:lsdException w:name="Placeholder Text" w:semiHidden="1"/>
     <w:lsdException w:name="No Spacing" w:uiPriority="1" w:qFormat="1"/>

</xml_diff>